<commit_message>
Update MAT 243 Project Three Summary Report Template.docx
</commit_message>
<xml_diff>
--- a/ProjectThree/MAT 243 Project Three Summary Report Template.docx
+++ b/ProjectThree/MAT 243 Project Three Summary Report Template.docx
@@ -304,6 +304,18 @@
         <w:contextualSpacing/>
         <w:rPr>
           <w:rFonts w:ascii="Calibri" w:hAnsi="Calibri" w:cs="Calibri"/>
+          <w:i/>
+        </w:rPr>
+      </w:pPr>
+    </w:p>
+    <w:p>
+      <w:pPr>
+        <w:suppressAutoHyphens/>
+        <w:spacing w:line="240" w:lineRule="auto"/>
+        <w:ind w:left="720"/>
+        <w:contextualSpacing/>
+        <w:rPr>
+          <w:rFonts w:ascii="Calibri" w:hAnsi="Calibri" w:cs="Calibri"/>
           <w:iCs/>
         </w:rPr>
       </w:pPr>
@@ -328,6 +340,18 @@
         </w:rPr>
         <w:t xml:space="preserve"> variable of the average points differential along with the first two predictor variables compared to the response variable of the number if game wins. </w:t>
       </w:r>
+    </w:p>
+    <w:p>
+      <w:pPr>
+        <w:suppressAutoHyphens/>
+        <w:spacing w:line="240" w:lineRule="auto"/>
+        <w:ind w:left="720"/>
+        <w:contextualSpacing/>
+        <w:rPr>
+          <w:rFonts w:ascii="Calibri" w:hAnsi="Calibri" w:cs="Calibri"/>
+          <w:iCs/>
+        </w:rPr>
+      </w:pPr>
     </w:p>
     <w:p>
       <w:pPr>
@@ -363,6 +387,25 @@
           <w:i/>
         </w:rPr>
       </w:pPr>
+      <w:r>
+        <w:rPr>
+          <w:rFonts w:ascii="Calibri" w:hAnsi="Calibri" w:cs="Calibri"/>
+          <w:i/>
+        </w:rPr>
+        <w:t>The results will be used to conclude connections between predictor and response variables.</w:t>
+      </w:r>
+    </w:p>
+    <w:p>
+      <w:pPr>
+        <w:suppressAutoHyphens/>
+        <w:spacing w:line="240" w:lineRule="auto"/>
+        <w:ind w:left="720"/>
+        <w:contextualSpacing/>
+        <w:rPr>
+          <w:rFonts w:ascii="Calibri" w:hAnsi="Calibri" w:cs="Calibri"/>
+          <w:i/>
+        </w:rPr>
+      </w:pPr>
     </w:p>
     <w:p>
       <w:pPr>
@@ -842,7 +885,6 @@
           <w:sz w:val="22"/>
           <w:szCs w:val="22"/>
         </w:rPr>
-        <w:lastRenderedPageBreak/>
         <w:t>3. Scatterplot and Correlation for the Total Number of Wins and Average Points Scored</w:t>
       </w:r>
     </w:p>
@@ -1161,6 +1203,7 @@
           <w:rFonts w:ascii="Calibri" w:hAnsi="Calibri" w:cs="Calibri"/>
           <w:i/>
         </w:rPr>
+        <w:lastRenderedPageBreak/>
         <w:t xml:space="preserve">What do the scatterplot and the Pearson correlation coefficient tell you about the association between </w:t>
       </w:r>
       <w:r>
@@ -1206,7 +1249,6 @@
           <w:rFonts w:ascii="Calibri" w:hAnsi="Calibri" w:cs="Calibri"/>
           <w:i/>
         </w:rPr>
-        <w:lastRenderedPageBreak/>
         <w:t xml:space="preserve">Is the </w:t>
       </w:r>
       <w:r>
@@ -2865,6 +2907,7 @@
           <w:rFonts w:ascii="Calibri" w:hAnsi="Calibri" w:cs="Calibri"/>
           <w:i/>
         </w:rPr>
+        <w:lastRenderedPageBreak/>
         <w:t xml:space="preserve">What is the equation for your model? </w:t>
       </w:r>
     </w:p>
@@ -2923,7 +2966,6 @@
           <w:rFonts w:ascii="Calibri" w:hAnsi="Calibri" w:cs="Calibri"/>
           <w:i/>
         </w:rPr>
-        <w:lastRenderedPageBreak/>
         <w:t>Null Hypothesis (statistical notation and its description in words)</w:t>
       </w:r>
     </w:p>
@@ -4111,6 +4153,7 @@
           <w:rFonts w:ascii="Calibri" w:hAnsi="Calibri" w:cs="Calibri"/>
           <w:i/>
         </w:rPr>
+        <w:lastRenderedPageBreak/>
         <w:t xml:space="preserve">Report the </w:t>
       </w:r>
       <w:r>
@@ -5180,7 +5223,7 @@
         <v:path o:extrusionok="f" gradientshapeok="t" o:connecttype="rect"/>
         <o:lock v:ext="edit" aspectratio="t"/>
       </v:shapetype>
-      <v:shape id="_x0000_i1096" type="#_x0000_t75" style="width:315pt;height:279.75pt;visibility:visible;mso-wrap-style:square" o:bullet="t">
+      <v:shape id="_x0000_i1045" type="#_x0000_t75" style="width:315pt;height:279.6pt;visibility:visible;mso-wrap-style:square" o:bullet="t">
         <v:imagedata r:id="rId1" o:title=""/>
       </v:shape>
     </w:pict>
@@ -6048,6 +6091,7 @@
     <w:lsdException w:name="HTML Sample" w:semiHidden="1" w:unhideWhenUsed="1"/>
     <w:lsdException w:name="HTML Typewriter" w:semiHidden="1" w:unhideWhenUsed="1"/>
     <w:lsdException w:name="HTML Variable" w:semiHidden="1" w:unhideWhenUsed="1"/>
+    <w:lsdException w:name="Normal Table" w:semiHidden="1" w:unhideWhenUsed="1"/>
     <w:lsdException w:name="annotation subject" w:semiHidden="1" w:unhideWhenUsed="1"/>
     <w:lsdException w:name="No List" w:semiHidden="1" w:unhideWhenUsed="1"/>
     <w:lsdException w:name="Outline List 1" w:semiHidden="1" w:unhideWhenUsed="1"/>
@@ -6090,8 +6134,11 @@
     <w:lsdException w:name="Table Contemporary" w:semiHidden="1" w:unhideWhenUsed="1"/>
     <w:lsdException w:name="Table Elegant" w:semiHidden="1" w:unhideWhenUsed="1"/>
     <w:lsdException w:name="Table Professional" w:semiHidden="1" w:unhideWhenUsed="1"/>
+    <w:lsdException w:name="Table Subtle 1" w:semiHidden="1" w:unhideWhenUsed="1"/>
     <w:lsdException w:name="Table Subtle 2" w:semiHidden="1" w:unhideWhenUsed="1"/>
     <w:lsdException w:name="Table Web 1" w:semiHidden="1" w:unhideWhenUsed="1"/>
+    <w:lsdException w:name="Table Web 2" w:semiHidden="1" w:unhideWhenUsed="1"/>
+    <w:lsdException w:name="Table Web 3" w:semiHidden="1" w:unhideWhenUsed="1"/>
     <w:lsdException w:name="Balloon Text" w:semiHidden="1" w:unhideWhenUsed="1"/>
     <w:lsdException w:name="Table Grid" w:uiPriority="39"/>
     <w:lsdException w:name="Table Theme" w:semiHidden="1" w:unhideWhenUsed="1"/>

</xml_diff>